<commit_message>
gridsearch, callbacks, correlation analysis
</commit_message>
<xml_diff>
--- a/dokument/DIPLOMSKI RAD.docx
+++ b/dokument/DIPLOMSKI RAD.docx
@@ -2796,55 +2796,49 @@
         <w:t>e</w:t>
       </w:r>
       <w:r>
-        <w:t xml:space="preserve"> u svim živim organizmima. </w:t>
-      </w:r>
-      <w:r>
-        <w:t>Sastavljeni su</w:t>
-      </w:r>
-      <w:r>
-        <w:t xml:space="preserve"> od aminokiselina povezanih peptidnim vezama. </w:t>
-      </w:r>
-      <w:r>
-        <w:t>I</w:t>
-      </w:r>
-      <w:r>
-        <w:t xml:space="preserve">maju raznolike uloge u biološkim sustavima, </w:t>
-      </w:r>
-      <w:r>
-        <w:t xml:space="preserve">kao što su </w:t>
-      </w:r>
-      <w:r>
-        <w:t>signalizacij</w:t>
-      </w:r>
-      <w:r>
-        <w:t>a</w:t>
-      </w:r>
-      <w:r>
-        <w:t>, obran</w:t>
-      </w:r>
-      <w:r>
-        <w:t>a</w:t>
-      </w:r>
-      <w:r>
-        <w:t xml:space="preserve"> od patogena, regulacij</w:t>
-      </w:r>
-      <w:r>
-        <w:t>a</w:t>
-      </w:r>
-      <w:r>
-        <w:t xml:space="preserve"> enzimskih aktivnosti i strukturn</w:t>
-      </w:r>
-      <w:r>
-        <w:t>a</w:t>
-      </w:r>
-      <w:r>
-        <w:t xml:space="preserve"> podršk</w:t>
-      </w:r>
-      <w:r>
-        <w:t>a</w:t>
+        <w:t xml:space="preserve"> u svim živim organizmima</w:t>
       </w:r>
       <w:r>
         <w:t>.</w:t>
+      </w:r>
+      <w:r>
+        <w:t xml:space="preserve"> </w:t>
+      </w:r>
+      <w:r>
+        <w:t>Kao i proteini, s</w:t>
+      </w:r>
+      <w:r>
+        <w:t>astavljeni su</w:t>
+      </w:r>
+      <w:r>
+        <w:t xml:space="preserve"> od aminokiselina povezanih peptidnim vezama</w:t>
+      </w:r>
+      <w:r>
+        <w:t xml:space="preserve"> u polipeptidne lance</w:t>
+      </w:r>
+      <w:r>
+        <w:t>, a razlikuju se po broju aminokiselina od kojih se sastoje</w:t>
+      </w:r>
+      <w:r>
+        <w:t>.</w:t>
+      </w:r>
+      <w:r>
+        <w:t xml:space="preserve"> Polipeptidne lance do 50 aminokiselina smatramo peptidima, a </w:t>
+      </w:r>
+      <w:r>
+        <w:t xml:space="preserve">s </w:t>
+      </w:r>
+      <w:r>
+        <w:t>više od 50 smatramo proteinima</w:t>
+      </w:r>
+      <w:r>
+        <w:t xml:space="preserve"> [1]</w:t>
+      </w:r>
+      <w:r>
+        <w:t>.</w:t>
+      </w:r>
+      <w:r>
+        <w:t xml:space="preserve"> </w:t>
       </w:r>
     </w:p>
     <w:p>
@@ -2874,7 +2868,37 @@
         <w:ind w:firstLine="360"/>
       </w:pPr>
       <w:r>
-        <w:t>Peptidi se mogu sastojati od samo nekoliko aminokiselina do nekoliko stotina aminokiselina. Ovisno o broju aminokiselina, peptidi se mogu klasificirati kao dipeptidi, tripeptidi, oligopeptidi ili polipeptidi. Peptidi također mogu biti linearni ili ciklički, ovisno o načinu povezivanja aminokiselina.</w:t>
+        <w:t xml:space="preserve">Peptidi se mogu sastojati od samo nekoliko aminokiselina do nekoliko stotina aminokiselina. Ovisno o </w:t>
+      </w:r>
+      <w:r>
+        <w:t>tome broju</w:t>
+      </w:r>
+      <w:r>
+        <w:t xml:space="preserve">, peptidi se mogu klasificirati kao dipeptidi, tripeptidi, oligopeptidi ili polipeptidi. </w:t>
+      </w:r>
+      <w:r>
+        <w:t>Također se</w:t>
+      </w:r>
+      <w:r>
+        <w:t xml:space="preserve"> mogu </w:t>
+      </w:r>
+      <w:r>
+        <w:t>podijeliti na</w:t>
+      </w:r>
+      <w:r>
+        <w:t xml:space="preserve"> linearn</w:t>
+      </w:r>
+      <w:r>
+        <w:t>e</w:t>
+      </w:r>
+      <w:r>
+        <w:t xml:space="preserve"> i cikličk</w:t>
+      </w:r>
+      <w:r>
+        <w:t>e</w:t>
+      </w:r>
+      <w:r>
+        <w:t>, ovisno o načinu povezivanja aminokiselina.</w:t>
       </w:r>
     </w:p>
     <w:p>
@@ -2883,13 +2907,43 @@
         <w:ind w:firstLine="360"/>
       </w:pPr>
       <w:r>
-        <w:t>Peptidi</w:t>
-      </w:r>
-      <w:r>
-        <w:t xml:space="preserve"> mogu imati antimikrobnu aktivnost, boreći se protiv bakterija, gljivica, parazita i virusa. Takvi peptidi, poznati kao antimikrobni peptidi (AMP), imaju široki spektar djelovanja i mogu biti važni u razvoju </w:t>
-      </w:r>
-      <w:r>
-        <w:t>novih lijekova protiv infekcija</w:t>
+        <w:t>Peptidi i</w:t>
+      </w:r>
+      <w:r>
+        <w:t xml:space="preserve">maju raznolike uloge u biološkim sustavima, </w:t>
+      </w:r>
+      <w:r>
+        <w:t xml:space="preserve">kao što su </w:t>
+      </w:r>
+      <w:r>
+        <w:t>signalizacij</w:t>
+      </w:r>
+      <w:r>
+        <w:t>a</w:t>
+      </w:r>
+      <w:r>
+        <w:t>, obran</w:t>
+      </w:r>
+      <w:r>
+        <w:t>a</w:t>
+      </w:r>
+      <w:r>
+        <w:t xml:space="preserve"> od patogena, regulacij</w:t>
+      </w:r>
+      <w:r>
+        <w:t>a</w:t>
+      </w:r>
+      <w:r>
+        <w:t xml:space="preserve"> enzimskih aktivnosti i strukturn</w:t>
+      </w:r>
+      <w:r>
+        <w:t>a</w:t>
+      </w:r>
+      <w:r>
+        <w:t xml:space="preserve"> podršk</w:t>
+      </w:r>
+      <w:r>
+        <w:t>a</w:t>
       </w:r>
       <w:r>
         <w:t>.</w:t>
@@ -2898,7 +2952,34 @@
         <w:t xml:space="preserve"> </w:t>
       </w:r>
       <w:r>
-        <w:t>Identificiranje peptida koji se vežu na specifične receptore ili proteine može pomoći u razumijevanju bioloških mehanizama i razvoju ciljanih terapija.</w:t>
+        <w:t>Jedna od posebno bitnih karakteristika za ovaj rad je da p</w:t>
+      </w:r>
+      <w:r>
+        <w:t>eptidi</w:t>
+      </w:r>
+      <w:r>
+        <w:t xml:space="preserve"> mogu imati antimikrobnu aktivnost, boreći se</w:t>
+      </w:r>
+      <w:r>
+        <w:t xml:space="preserve"> na taj način</w:t>
+      </w:r>
+      <w:r>
+        <w:t xml:space="preserve"> protiv bakterija, gljivica, parazita i virusa. Takvi peptidi, poznati kao antimikrobni peptidi (AMP), imaju široki spektar djelovanja i </w:t>
+      </w:r>
+      <w:r>
+        <w:t>važni su</w:t>
+      </w:r>
+      <w:r>
+        <w:t xml:space="preserve"> u razvoju </w:t>
+      </w:r>
+      <w:r>
+        <w:t>novih lijekova</w:t>
+      </w:r>
+      <w:r>
+        <w:t>.</w:t>
+      </w:r>
+      <w:r>
+        <w:t xml:space="preserve"> </w:t>
       </w:r>
     </w:p>
     <w:p>
@@ -2907,7 +2988,34 @@
         <w:ind w:firstLine="360"/>
       </w:pPr>
       <w:r>
-        <w:t>Peptidi se mogu sintetizirati na različite načine. Klasična metoda sinteze peptida je tekućinska sinteza, koja uključuje postupno dodavanje aminokiselina na rastući peptidni lanac. Napredak u tehnologiji omogućio je razvoj automatskih sintetičkih aparata koji ubrzavaju proces sinteze.</w:t>
+        <w:t xml:space="preserve">Suvremeno medicinsko i biokemijsko istraživanje nezamislivo je bez primjene peptida zbog njihove selektivnosti, specifičnosti i snažne interakcije s ciljanim proteinima. </w:t>
+      </w:r>
+      <w:r>
+        <w:t>Svojom veličinom i površinom</w:t>
+      </w:r>
+      <w:r>
+        <w:t xml:space="preserve"> omogućuju preciznije vezanje na ciljne molekule. Interes istraživača za razvoj </w:t>
+      </w:r>
+      <w:r>
+        <w:t>novih peptida</w:t>
+      </w:r>
+      <w:r>
+        <w:t xml:space="preserve"> </w:t>
+      </w:r>
+      <w:r>
+        <w:t>i</w:t>
+      </w:r>
+      <w:r>
+        <w:t xml:space="preserve"> proučavanje struktura i funkcija ciljnih receptora znatno je porastao </w:t>
+      </w:r>
+      <w:r>
+        <w:t>posljednjih godina</w:t>
+      </w:r>
+      <w:r>
+        <w:t xml:space="preserve"> [1]</w:t>
+      </w:r>
+      <w:r>
+        <w:t>.</w:t>
       </w:r>
     </w:p>
     <w:p>
@@ -2916,26 +3024,115 @@
         <w:ind w:firstLine="360"/>
       </w:pPr>
       <w:r>
-        <w:t>Peptidi imaju raznolike primjene u različitim područjima. U medicini, peptidi se koriste kao terapijski agensi za liječenje različitih bolesti, uključujući rak, dijabetes, i neurološke poremećaje. Peptidi se također koriste u kozmetičkoj industriji zbog svojih svojstava pomlađivanja kože i stimulacije kolagena.</w:t>
+        <w:t>Zbog svojih svojstava</w:t>
+      </w:r>
+      <w:r>
+        <w:t xml:space="preserve"> peptidi</w:t>
+      </w:r>
+      <w:r>
+        <w:t xml:space="preserve"> se</w:t>
+      </w:r>
+      <w:r>
+        <w:t xml:space="preserve"> sve više smatraju poželjnim kandidatima za </w:t>
+      </w:r>
+      <w:r>
+        <w:t>liječenje</w:t>
+      </w:r>
+      <w:r>
+        <w:t xml:space="preserve">. </w:t>
+      </w:r>
+      <w:r>
+        <w:t xml:space="preserve">Mogu imati </w:t>
+      </w:r>
+      <w:r>
+        <w:t xml:space="preserve">vrlo selektivno </w:t>
+      </w:r>
+      <w:r>
+        <w:t>djelovanje</w:t>
+      </w:r>
+      <w:r>
+        <w:t>, smanjujući rizik od nuspojava, a</w:t>
+      </w:r>
+      <w:r>
+        <w:t>li</w:t>
+      </w:r>
+      <w:r>
+        <w:t xml:space="preserve"> brzo se metaboliziraju te imaju kratko djelovanje u tijelu. Aktivnost peptida može se produljiti uvođenjem</w:t>
+      </w:r>
+      <w:r>
+        <w:t xml:space="preserve"> raznih</w:t>
+      </w:r>
+      <w:r>
+        <w:t xml:space="preserve"> modifikacija</w:t>
+      </w:r>
+      <w:r>
+        <w:t>.</w:t>
       </w:r>
     </w:p>
     <w:p>
       <w:pPr>
         <w:spacing w:after="120" w:line="360" w:lineRule="auto"/>
-      </w:pPr>
-    </w:p>
-    <w:p/>
+        <w:ind w:firstLine="360"/>
+      </w:pPr>
+      <w:r>
+        <w:t>P</w:t>
+      </w:r>
+      <w:r>
+        <w:t>eptidi također imaju neke prednosti u usporedbi s protein</w:t>
+      </w:r>
+      <w:r>
+        <w:t xml:space="preserve">ima kada govorimo o liječenju, iako proteini </w:t>
+      </w:r>
+      <w:r>
+        <w:t>zauzimaju sve veći udio na farmaceutskom tržištu posljednjih nekoliko godina</w:t>
+      </w:r>
+      <w:r>
+        <w:t xml:space="preserve">. </w:t>
+      </w:r>
+      <w:r>
+        <w:t>Proteini, i</w:t>
+      </w:r>
+      <w:r>
+        <w:t>ako su često vrlo sigurni i učinkoviti, moraju se proizvoditi u bioreaktorima koji koriste cijele stanice</w:t>
+      </w:r>
+      <w:r>
+        <w:t>, a n</w:t>
+      </w:r>
+      <w:r>
+        <w:t>jihov</w:t>
+      </w:r>
+      <w:r>
+        <w:t>o</w:t>
+      </w:r>
+      <w:r>
+        <w:t xml:space="preserve"> pročišćenje i strukturna analiza često su složeni i skupi. S druge strane, peptidi se </w:t>
+      </w:r>
+      <w:r>
+        <w:lastRenderedPageBreak/>
+        <w:t xml:space="preserve">često mogu dobiti kemijski, a njihovo pročišćenje i analiza su mnogo jednostavniji. Također, sve je više primjera oralno djelotvornih peptida, što ih čini poželjnijima </w:t>
+      </w:r>
+      <w:r>
+        <w:t>jer se lijekovi zasnovani na proteinima gotovo uvijek moraju ubrizgati u tijelo [1]</w:t>
+      </w:r>
+      <w:r>
+        <w:t>.</w:t>
+      </w:r>
+    </w:p>
+    <w:p>
+      <w:pPr>
+        <w:spacing w:after="120" w:line="360" w:lineRule="auto"/>
+      </w:pPr>
+    </w:p>
     <w:p>
       <w:pPr>
         <w:jc w:val="center"/>
       </w:pPr>
       <w:r>
-        <w:lastRenderedPageBreak/>
         <w:drawing>
-          <wp:inline distT="0" distB="0" distL="0" distR="0" wp14:anchorId="48382013" wp14:editId="2C334614">
-            <wp:extent cx="4763135" cy="2658110"/>
-            <wp:effectExtent l="0" t="0" r="0" b="0"/>
-            <wp:docPr id="24" name="Picture 24" descr="What Is the Difference Between a Peptide and a Protein?"/>
+          <wp:inline distT="0" distB="0" distL="0" distR="0" wp14:anchorId="41AFB225" wp14:editId="2DA64C58">
+            <wp:extent cx="3886200" cy="3027621"/>
+            <wp:effectExtent l="0" t="0" r="0" b="1905"/>
+            <wp:docPr id="605266106" name="Picture 1" descr="Peptides vs Proteins - Peptide Information"/>
             <wp:cNvGraphicFramePr>
               <a:graphicFrameLocks xmlns:a="http://schemas.openxmlformats.org/drawingml/2006/main" noChangeAspect="1"/>
             </wp:cNvGraphicFramePr>
@@ -2943,7 +3140,7 @@
               <a:graphicData uri="http://schemas.openxmlformats.org/drawingml/2006/picture">
                 <pic:pic xmlns:pic="http://schemas.openxmlformats.org/drawingml/2006/picture">
                   <pic:nvPicPr>
-                    <pic:cNvPr id="0" name="Picture 6" descr="What Is the Difference Between a Peptide and a Protein?"/>
+                    <pic:cNvPr id="0" name="Picture 1" descr="Peptides vs Proteins - Peptide Information"/>
                     <pic:cNvPicPr>
                       <a:picLocks noChangeAspect="1" noChangeArrowheads="1"/>
                     </pic:cNvPicPr>
@@ -2964,7 +3161,7 @@
                   <pic:spPr bwMode="auto">
                     <a:xfrm>
                       <a:off x="0" y="0"/>
-                      <a:ext cx="4763135" cy="2658110"/>
+                      <a:ext cx="3892623" cy="3032625"/>
                     </a:xfrm>
                     <a:prstGeom prst="rect">
                       <a:avLst/>
@@ -2993,7 +3190,19 @@
         <w:rPr>
           <w:i/>
         </w:rPr>
-        <w:t xml:space="preserve"> (preuzeto iz [4])</w:t>
+        <w:t xml:space="preserve"> (preuzeto iz [</w:t>
+      </w:r>
+      <w:r>
+        <w:rPr>
+          <w:i/>
+        </w:rPr>
+        <w:t>2</w:t>
+      </w:r>
+      <w:r>
+        <w:rPr>
+          <w:i/>
+        </w:rPr>
+        <w:t>])</w:t>
       </w:r>
     </w:p>
     <w:p>
@@ -3089,14 +3298,36 @@
         <w:rPr>
           <w:i/>
         </w:rPr>
-        <w:t>i njihove oznake (preuzeto iz [5</w:t>
+        <w:t>i njihove oznake (preuzeto iz [</w:t>
       </w:r>
       <w:r>
         <w:rPr>
           <w:i/>
         </w:rPr>
+        <w:t>3</w:t>
+      </w:r>
+      <w:r>
+        <w:rPr>
+          <w:i/>
+        </w:rPr>
         <w:t>])</w:t>
       </w:r>
+    </w:p>
+    <w:p>
+      <w:pPr>
+        <w:jc w:val="center"/>
+        <w:rPr>
+          <w:i/>
+        </w:rPr>
+      </w:pPr>
+    </w:p>
+    <w:p>
+      <w:pPr>
+        <w:jc w:val="center"/>
+        <w:rPr>
+          <w:i/>
+        </w:rPr>
+      </w:pPr>
     </w:p>
     <w:p>
       <w:pPr>
@@ -3156,6 +3387,7 @@
       </w:pPr>
       <w:bookmarkStart w:id="3" w:name="_Toc110008989"/>
       <w:r>
+        <w:lastRenderedPageBreak/>
         <w:t>Antimikrobn</w:t>
       </w:r>
       <w:r>
@@ -3183,16 +3415,7 @@
           <w:color w:val="000000"/>
           <w:shd w:val="clear" w:color="auto" w:fill="FFFFFF"/>
         </w:rPr>
-        <w:t xml:space="preserve">Antimikrobni peptidi (AMP) su prirodni peptidi koji igraju ključnu ulogu u obrani organizama od mikrobnih infekcija. Oni su dio prirodnog imunološkog sustava prisutnog kod </w:t>
-      </w:r>
-      <w:r>
-        <w:rPr>
-          <w:iCs/>
-          <w:color w:val="000000"/>
-          <w:shd w:val="clear" w:color="auto" w:fill="FFFFFF"/>
-        </w:rPr>
-        <w:lastRenderedPageBreak/>
-        <w:t>širokog spektra živih organizama, uključujući ljude, životinje, biljke i mikroorganizme. AMP se ističu svojom sposobnošću da selektivno ciljaju i ubiju mikrobe, uključujući bakterije, gljivice, parazite i viruse.</w:t>
+        <w:t>Antimikrobni peptidi (AMP) su prirodni peptidi koji igraju ključnu ulogu u obrani organizama od mikrobnih infekcija. Oni su dio prirodnog imunološkog sustava prisutnog kod širokog spektra živih organizama, uključujući ljude, životinje, biljke i mikroorganizme. AMP se ističu svojom sposobnošću da selektivno ciljaju i ubiju mikrobe, uključujući bakterije, gljivice, parazite i viruse.</w:t>
       </w:r>
     </w:p>
     <w:p>
@@ -3514,6 +3737,7 @@
           <w:color w:val="000000"/>
           <w:shd w:val="clear" w:color="auto" w:fill="FFFFFF"/>
         </w:rPr>
+        <w:lastRenderedPageBreak/>
         <w:t xml:space="preserve">       </w:t>
       </w:r>
       <w:r>
@@ -3563,7 +3787,6 @@
           <w:color w:val="000000"/>
           <w:shd w:val="clear" w:color="auto" w:fill="FFFFFF"/>
         </w:rPr>
-        <w:lastRenderedPageBreak/>
         <w:t>dizajn temeljen na predlošku</w:t>
       </w:r>
       <w:r>
@@ -3858,6 +4081,7 @@
       </w:pPr>
       <w:bookmarkStart w:id="5" w:name="_Toc110008993"/>
       <w:r>
+        <w:lastRenderedPageBreak/>
         <w:t>AUTOENKODERI</w:t>
       </w:r>
       <w:bookmarkEnd w:id="5"/>
@@ -4023,6 +4247,109 @@
     </w:p>
     <w:p/>
     <w:p>
+      <w:r>
+        <w:t xml:space="preserve">[1] Peptides Guide, s Interneta, </w:t>
+      </w:r>
+      <w:hyperlink r:id="rId11" w:history="1">
+        <w:r>
+          <w:rPr>
+            <w:rStyle w:val="Hyperlink"/>
+          </w:rPr>
+          <w:t>https://peptidesguide.c</w:t>
+        </w:r>
+        <w:r>
+          <w:rPr>
+            <w:rStyle w:val="Hyperlink"/>
+          </w:rPr>
+          <w:t>om</w:t>
+        </w:r>
+      </w:hyperlink>
+      <w:r>
+        <w:t>, 18. srpnja 2023.</w:t>
+      </w:r>
+    </w:p>
+    <w:p>
+      <w:r>
+        <w:t>[2] Peptide</w:t>
+      </w:r>
+      <w:r>
+        <w:t xml:space="preserve"> Sciences, s Interneta, </w:t>
+      </w:r>
+      <w:hyperlink r:id="rId12" w:history="1">
+        <w:r>
+          <w:rPr>
+            <w:rStyle w:val="Hyperlink"/>
+          </w:rPr>
+          <w:t>https://www.peptidesciences.com/information/peptides-vs-proteins/</w:t>
+        </w:r>
+      </w:hyperlink>
+      <w:r>
+        <w:t>, 18. srpnja 2023.</w:t>
+      </w:r>
+    </w:p>
+    <w:p>
+      <w:pPr>
+        <w:jc w:val="left"/>
+        <w:rPr>
+          <w:rStyle w:val="Hyperlink"/>
+          <w:rFonts w:cs="Times New Roman"/>
+          <w:color w:val="000000" w:themeColor="text1"/>
+          <w:u w:val="none"/>
+        </w:rPr>
+      </w:pPr>
+      <w:r>
+        <w:rPr>
+          <w:rStyle w:val="Hyperlink"/>
+          <w:rFonts w:cs="Times New Roman"/>
+          <w:color w:val="000000" w:themeColor="text1"/>
+          <w:u w:val="none"/>
+        </w:rPr>
+        <w:t>[</w:t>
+      </w:r>
+      <w:r>
+        <w:rPr>
+          <w:rStyle w:val="Hyperlink"/>
+          <w:rFonts w:cs="Times New Roman"/>
+          <w:color w:val="000000" w:themeColor="text1"/>
+          <w:u w:val="none"/>
+        </w:rPr>
+        <w:t>3</w:t>
+      </w:r>
+      <w:r>
+        <w:rPr>
+          <w:rStyle w:val="Hyperlink"/>
+          <w:rFonts w:cs="Times New Roman"/>
+          <w:color w:val="000000" w:themeColor="text1"/>
+          <w:u w:val="none"/>
+        </w:rPr>
+        <w:t xml:space="preserve">] Courtney Simons, s Interneta, </w:t>
+      </w:r>
+      <w:hyperlink r:id="rId13" w:history="1">
+        <w:r>
+          <w:rPr>
+            <w:rStyle w:val="Hyperlink"/>
+            <w:rFonts w:cs="Times New Roman"/>
+          </w:rPr>
+          <w:t>https://cwsimons.com/structure-of-amino-acids-and-proteins/</w:t>
+        </w:r>
+      </w:hyperlink>
+      <w:r>
+        <w:rPr>
+          <w:rStyle w:val="Hyperlink"/>
+          <w:rFonts w:cs="Times New Roman"/>
+          <w:color w:val="000000" w:themeColor="text1"/>
+          <w:u w:val="none"/>
+        </w:rPr>
+        <w:t>, 5. srpnja 2020.</w:t>
+      </w:r>
+    </w:p>
+    <w:p/>
+    <w:p>
+      <w:r>
+        <w:t>----------</w:t>
+      </w:r>
+    </w:p>
+    <w:p>
       <w:pPr>
         <w:jc w:val="left"/>
         <w:rPr>
@@ -4052,7 +4379,7 @@
         </w:rPr>
         <w:t xml:space="preserve">, s Interneta, </w:t>
       </w:r>
-      <w:hyperlink r:id="rId11" w:history="1">
+      <w:hyperlink r:id="rId14" w:history="1">
         <w:r>
           <w:rPr>
             <w:rStyle w:val="Hyperlink"/>
@@ -4102,7 +4429,7 @@
         </w:rPr>
         <w:t xml:space="preserve">, s Interneta, </w:t>
       </w:r>
-      <w:hyperlink r:id="rId12" w:history="1">
+      <w:hyperlink r:id="rId15" w:history="1">
         <w:r>
           <w:rPr>
             <w:rStyle w:val="Hyperlink"/>
@@ -4154,7 +4481,7 @@
         </w:rPr>
         <w:t xml:space="preserve">Wikipedia, s Interneta, </w:t>
       </w:r>
-      <w:hyperlink r:id="rId13" w:history="1">
+      <w:hyperlink r:id="rId16" w:history="1">
         <w:r>
           <w:rPr>
             <w:rStyle w:val="Hyperlink"/>
@@ -4195,12 +4522,24 @@
       <w:r>
         <w:t xml:space="preserve"> </w:t>
       </w:r>
-      <w:hyperlink r:id="rId14" w:history="1">
+      <w:hyperlink r:id="rId17" w:history="1">
         <w:r>
           <w:rPr>
             <w:rStyle w:val="Hyperlink"/>
           </w:rPr>
-          <w:t>world-of-peptides.com</w:t>
+          <w:t>world-</w:t>
+        </w:r>
+        <w:r>
+          <w:rPr>
+            <w:rStyle w:val="Hyperlink"/>
+          </w:rPr>
+          <w:t>o</w:t>
+        </w:r>
+        <w:r>
+          <w:rPr>
+            <w:rStyle w:val="Hyperlink"/>
+          </w:rPr>
+          <w:t>f-peptides.com</w:t>
         </w:r>
       </w:hyperlink>
       <w:r>
@@ -4226,13 +4565,27 @@
         </w:rPr>
         <w:t xml:space="preserve">[5] Courtney Simons, s Interneta, </w:t>
       </w:r>
-      <w:hyperlink r:id="rId15" w:history="1">
+      <w:hyperlink r:id="rId18" w:history="1">
         <w:r>
           <w:rPr>
             <w:rStyle w:val="Hyperlink"/>
             <w:rFonts w:cs="Times New Roman"/>
           </w:rPr>
-          <w:t>https://cwsimons.com/structure-of-amino-acids-and-proteins/</w:t>
+          <w:t>https://cw</w:t>
+        </w:r>
+        <w:r>
+          <w:rPr>
+            <w:rStyle w:val="Hyperlink"/>
+            <w:rFonts w:cs="Times New Roman"/>
+          </w:rPr>
+          <w:t>s</w:t>
+        </w:r>
+        <w:r>
+          <w:rPr>
+            <w:rStyle w:val="Hyperlink"/>
+            <w:rFonts w:cs="Times New Roman"/>
+          </w:rPr>
+          <w:t>imons.com/structure-of-amino-acids-and-proteins/</w:t>
         </w:r>
       </w:hyperlink>
       <w:r>
@@ -4264,7 +4617,7 @@
         </w:rPr>
         <w:t xml:space="preserve">[6] </w:t>
       </w:r>
-      <w:hyperlink r:id="rId16" w:history="1">
+      <w:hyperlink r:id="rId19" w:history="1">
         <w:r>
           <w:rPr>
             <w:rStyle w:val="Hyperlink"/>
@@ -4295,7 +4648,7 @@
         </w:rPr>
         <w:t xml:space="preserve"> </w:t>
       </w:r>
-      <w:hyperlink r:id="rId17" w:history="1">
+      <w:hyperlink r:id="rId20" w:history="1">
         <w:r>
           <w:rPr>
             <w:rStyle w:val="Hyperlink"/>
@@ -4330,7 +4683,7 @@
         </w:rPr>
         <w:t xml:space="preserve">s Interneta, </w:t>
       </w:r>
-      <w:hyperlink r:id="rId18" w:history="1">
+      <w:hyperlink r:id="rId21" w:history="1">
         <w:r>
           <w:rPr>
             <w:rStyle w:val="Hyperlink"/>
@@ -4374,7 +4727,7 @@
         </w:rPr>
         <w:t xml:space="preserve">, s Interneta, </w:t>
       </w:r>
-      <w:hyperlink r:id="rId19" w:history="1">
+      <w:hyperlink r:id="rId22" w:history="1">
         <w:r>
           <w:rPr>
             <w:rStyle w:val="Hyperlink"/>
@@ -4403,7 +4756,7 @@
         </w:rPr>
         <w:t xml:space="preserve">[8] ThoughtCo., s Interneta, </w:t>
       </w:r>
-      <w:hyperlink r:id="rId20" w:history="1">
+      <w:hyperlink r:id="rId23" w:history="1">
         <w:r>
           <w:rPr>
             <w:rStyle w:val="Hyperlink"/>
@@ -4447,7 +4800,7 @@
         </w:rPr>
         <w:t xml:space="preserve">, s Interneta, </w:t>
       </w:r>
-      <w:hyperlink r:id="rId21" w:history="1">
+      <w:hyperlink r:id="rId24" w:history="1">
         <w:r>
           <w:rPr>
             <w:rStyle w:val="Hyperlink"/>
@@ -4500,7 +4853,7 @@
         </w:rPr>
         <w:t xml:space="preserve">, s Interneta, </w:t>
       </w:r>
-      <w:hyperlink r:id="rId22" w:history="1">
+      <w:hyperlink r:id="rId25" w:history="1">
         <w:r>
           <w:rPr>
             <w:rStyle w:val="Hyperlink"/>
@@ -4538,7 +4891,7 @@
         </w:rPr>
         <w:t xml:space="preserve">[11] Wikipedia, s Interneta, </w:t>
       </w:r>
-      <w:hyperlink r:id="rId23" w:history="1">
+      <w:hyperlink r:id="rId26" w:history="1">
         <w:r>
           <w:rPr>
             <w:rStyle w:val="Hyperlink"/>
@@ -4603,7 +4956,7 @@
         </w:rPr>
         <w:t xml:space="preserve"> </w:t>
       </w:r>
-      <w:hyperlink r:id="rId24" w:history="1">
+      <w:hyperlink r:id="rId27" w:history="1">
         <w:r>
           <w:rPr>
             <w:rStyle w:val="Hyperlink"/>
@@ -4639,6 +4992,7 @@
           <w:color w:val="000000" w:themeColor="text1"/>
           <w:u w:val="none"/>
         </w:rPr>
+        <w:lastRenderedPageBreak/>
         <w:t xml:space="preserve">[13] </w:t>
       </w:r>
       <w:r>
@@ -4655,7 +5009,7 @@
         </w:rPr>
         <w:t xml:space="preserve">, s Interneta, </w:t>
       </w:r>
-      <w:hyperlink r:id="rId25" w:history="1">
+      <w:hyperlink r:id="rId28" w:history="1">
         <w:r>
           <w:rPr>
             <w:rStyle w:val="Hyperlink"/>
@@ -4699,7 +5053,7 @@
         </w:rPr>
         <w:t xml:space="preserve">, s Interneta, </w:t>
       </w:r>
-      <w:hyperlink r:id="rId26" w:anchor="forms::psipred" w:history="1">
+      <w:hyperlink r:id="rId29" w:anchor="forms::psipred" w:history="1">
         <w:r>
           <w:rPr>
             <w:rStyle w:val="Hyperlink"/>
@@ -4752,7 +5106,6 @@
         </w:rPr>
       </w:pPr>
       <w:r>
-        <w:lastRenderedPageBreak/>
         <w:t>Y Zhang. I-TASSER server for protein 3D structure prediction. BMC Bio</w:t>
       </w:r>
       <w:r>
@@ -4764,7 +5117,7 @@
         </w:rPr>
         <w:t xml:space="preserve">s Interneta, </w:t>
       </w:r>
-      <w:hyperlink r:id="rId27" w:history="1">
+      <w:hyperlink r:id="rId30" w:history="1">
         <w:r>
           <w:rPr>
             <w:rStyle w:val="Hyperlink"/>
@@ -4808,7 +5161,7 @@
         </w:rPr>
         <w:t xml:space="preserve">, s Interneta, </w:t>
       </w:r>
-      <w:hyperlink r:id="rId28" w:history="1">
+      <w:hyperlink r:id="rId31" w:history="1">
         <w:r>
           <w:rPr>
             <w:rStyle w:val="Hyperlink"/>
@@ -4846,7 +5199,7 @@
         </w:rPr>
         <w:t xml:space="preserve">[17] Wikipedia, s Interneta, </w:t>
       </w:r>
-      <w:hyperlink r:id="rId29" w:history="1">
+      <w:hyperlink r:id="rId32" w:history="1">
         <w:r>
           <w:rPr>
             <w:rStyle w:val="Hyperlink"/>
@@ -4890,7 +5243,7 @@
         </w:rPr>
         <w:t xml:space="preserve">, s Interneta, </w:t>
       </w:r>
-      <w:hyperlink r:id="rId30" w:history="1">
+      <w:hyperlink r:id="rId33" w:history="1">
         <w:r>
           <w:rPr>
             <w:rStyle w:val="Hyperlink"/>
@@ -4928,7 +5281,7 @@
         </w:rPr>
         <w:t xml:space="preserve">[19] Tony Yiu, s Interneta, </w:t>
       </w:r>
-      <w:hyperlink r:id="rId31" w:history="1">
+      <w:hyperlink r:id="rId34" w:history="1">
         <w:r>
           <w:rPr>
             <w:rStyle w:val="Hyperlink"/>
@@ -4966,7 +5319,7 @@
         </w:rPr>
         <w:t xml:space="preserve">[20] Abilash R., s Interneta, </w:t>
       </w:r>
-      <w:hyperlink r:id="rId32" w:history="1">
+      <w:hyperlink r:id="rId35" w:history="1">
         <w:r>
           <w:rPr>
             <w:rStyle w:val="Hyperlink"/>
@@ -5010,7 +5363,7 @@
         </w:rPr>
         <w:t xml:space="preserve">, s Interneta, </w:t>
       </w:r>
-      <w:hyperlink r:id="rId33" w:history="1">
+      <w:hyperlink r:id="rId36" w:history="1">
         <w:r>
           <w:rPr>
             <w:rStyle w:val="Hyperlink"/>
@@ -5081,7 +5434,7 @@
       <w:r>
         <w:t>Thakur N, Qureshi A, Kumar M (2012) </w:t>
       </w:r>
-      <w:hyperlink r:id="rId34" w:tgtFrame="_blank" w:history="1">
+      <w:hyperlink r:id="rId37" w:tgtFrame="_blank" w:history="1">
         <w:r>
           <w:rPr>
             <w:rStyle w:val="Hyperlink"/>
@@ -5098,7 +5451,7 @@
         <w:br/>
         <w:t>PMID: </w:t>
       </w:r>
-      <w:hyperlink r:id="rId35" w:tgtFrame="_blank" w:history="1">
+      <w:hyperlink r:id="rId38" w:tgtFrame="_blank" w:history="1">
         <w:r>
           <w:rPr>
             <w:rStyle w:val="Hyperlink"/>
@@ -5114,7 +5467,7 @@
         </w:rPr>
         <w:t xml:space="preserve">, s Interneta, </w:t>
       </w:r>
-      <w:hyperlink r:id="rId36" w:history="1">
+      <w:hyperlink r:id="rId39" w:history="1">
         <w:r>
           <w:rPr>
             <w:rStyle w:val="Hyperlink"/>
@@ -5154,7 +5507,7 @@
         </w:rPr>
         <w:t xml:space="preserve">[24] Modlamp dokumentacija, s Interneta, </w:t>
       </w:r>
-      <w:hyperlink r:id="rId37" w:anchor="module-modlamp.descriptors" w:history="1">
+      <w:hyperlink r:id="rId40" w:anchor="module-modlamp.descriptors" w:history="1">
         <w:r>
           <w:rPr>
             <w:rStyle w:val="Hyperlink"/>
@@ -5203,7 +5556,7 @@
         </w:rPr>
         <w:t xml:space="preserve">Gufosowa - Own work, CC BY-SA 4.0, </w:t>
       </w:r>
-      <w:hyperlink r:id="rId38" w:history="1">
+      <w:hyperlink r:id="rId41" w:history="1">
         <w:r>
           <w:rPr>
             <w:rStyle w:val="Hyperlink"/>
@@ -5448,7 +5801,7 @@
     </w:p>
     <w:p/>
     <w:sectPr>
-      <w:footerReference w:type="default" r:id="rId39"/>
+      <w:footerReference w:type="default" r:id="rId42"/>
       <w:pgSz w:w="12240" w:h="15840" w:code="1"/>
       <w:pgMar w:top="1138" w:right="1134" w:bottom="1134" w:left="1418" w:header="720" w:footer="720" w:gutter="0"/>
       <w:pgNumType w:start="1"/>
@@ -8574,6 +8927,18 @@
       </w:tblBorders>
     </w:tblPr>
   </w:style>
+  <w:style w:type="character" w:styleId="UnresolvedMention">
+    <w:name w:val="Unresolved Mention"/>
+    <w:basedOn w:val="DefaultParagraphFont"/>
+    <w:uiPriority w:val="99"/>
+    <w:semiHidden/>
+    <w:unhideWhenUsed/>
+    <w:rsid w:val="00647D46"/>
+    <w:rPr>
+      <w:color w:val="605E5C"/>
+      <w:shd w:val="clear" w:color="auto" w:fill="E1DFDD"/>
+    </w:rPr>
+  </w:style>
 </w:styles>
 </file>
 

</xml_diff>